<commit_message>
Got through hypothesis testing
</commit_message>
<xml_diff>
--- a/R/project/Project20211.docx
+++ b/R/project/Project20211.docx
@@ -122,142 +122,124 @@
         <w:rPr>
           <w:rStyle w:val="VerbatimChar"/>
         </w:rPr>
-        <w:t xml:space="preserve">##     Height_M      Size_Shoes_M   Color_Hair_M    Height_W      Size_Shoes_W   </w:t>
-      </w:r>
-      <w:r>
-        <w:br/>
-      </w:r>
-      <w:r>
-        <w:rPr>
-          <w:rStyle w:val="VerbatimChar"/>
-        </w:rPr>
-        <w:t xml:space="preserve">##  Min.   :48.00   Min.   : 6.50   Black : 7    Min.   :59.00   Min.   : 5.000  </w:t>
-      </w:r>
-      <w:r>
-        <w:br/>
-      </w:r>
-      <w:r>
-        <w:rPr>
-          <w:rStyle w:val="VerbatimChar"/>
-        </w:rPr>
-        <w:t xml:space="preserve">##  1st Qu.:67.00   1st Qu.:10.00   Blonde: 5    1st Qu.:62.00   1st Qu.: 7.000  </w:t>
-      </w:r>
-      <w:r>
-        <w:br/>
-      </w:r>
-      <w:r>
-        <w:rPr>
-          <w:rStyle w:val="VerbatimChar"/>
-        </w:rPr>
-        <w:t xml:space="preserve">##  Median :69.00   Median :11.00   Brown :21    Median :65.00   Median : 8.500  </w:t>
-      </w:r>
-      <w:r>
-        <w:br/>
-      </w:r>
-      <w:r>
-        <w:rPr>
-          <w:rStyle w:val="VerbatimChar"/>
-        </w:rPr>
-        <w:t xml:space="preserve">##  Mean   :68.79   Mean   :10.84   Red   : 1    Mean   :64.66   Mean   : 8.724  </w:t>
-      </w:r>
-      <w:r>
-        <w:br/>
-      </w:r>
-      <w:r>
-        <w:rPr>
-          <w:rStyle w:val="VerbatimChar"/>
-        </w:rPr>
-        <w:t xml:space="preserve">##  3rd Qu.:71.50   3rd Qu.:12.00   Yellow: 1    3rd Qu.:68.00   3rd Qu.:10.000  </w:t>
-      </w:r>
-      <w:r>
-        <w:br/>
-      </w:r>
-      <w:r>
-        <w:rPr>
-          <w:rStyle w:val="VerbatimChar"/>
-        </w:rPr>
-        <w:t xml:space="preserve">##  Max.   :80.00   Max.   :14.00                Max.   :73.00   Max.   :14.000  </w:t>
-      </w:r>
-      <w:r>
-        <w:br/>
-      </w:r>
-      <w:r>
-        <w:rPr>
-          <w:rStyle w:val="VerbatimChar"/>
-        </w:rPr>
-        <w:t xml:space="preserve">##                                               NA's   :6       NA's   :6       </w:t>
-      </w:r>
-      <w:r>
-        <w:br/>
-      </w:r>
-      <w:r>
-        <w:rPr>
-          <w:rStyle w:val="VerbatimChar"/>
-        </w:rPr>
-        <w:t xml:space="preserve">##  Color_Hair_W    Height_N      Size_Shoes_N   Color_Hair_N</w:t>
-      </w:r>
-      <w:r>
-        <w:br/>
-      </w:r>
-      <w:r>
-        <w:rPr>
-          <w:rStyle w:val="VerbatimChar"/>
-        </w:rPr>
-        <w:t xml:space="preserve">##        : 6    Min.   :62.00   Min.   : 8.50         :33   </w:t>
-      </w:r>
-      <w:r>
-        <w:br/>
-      </w:r>
-      <w:r>
-        <w:rPr>
-          <w:rStyle w:val="VerbatimChar"/>
-        </w:rPr>
-        <w:t xml:space="preserve">##  Black : 5    1st Qu.:62.75   1st Qu.:10.12   Black : 1   </w:t>
-      </w:r>
-      <w:r>
-        <w:br/>
-      </w:r>
-      <w:r>
-        <w:rPr>
-          <w:rStyle w:val="VerbatimChar"/>
-        </w:rPr>
-        <w:t xml:space="preserve">##  Blonde: 2    Median :63.50   Median :11.75   Purple: 1   </w:t>
-      </w:r>
-      <w:r>
-        <w:br/>
-      </w:r>
-      <w:r>
-        <w:rPr>
-          <w:rStyle w:val="VerbatimChar"/>
-        </w:rPr>
-        <w:t xml:space="preserve">##  Brown :21    Mean   :63.50   Mean   :11.75               </w:t>
-      </w:r>
-      <w:r>
-        <w:br/>
-      </w:r>
-      <w:r>
-        <w:rPr>
-          <w:rStyle w:val="VerbatimChar"/>
-        </w:rPr>
-        <w:t xml:space="preserve">##  Red   : 1    3rd Qu.:64.25   3rd Qu.:13.38               </w:t>
-      </w:r>
-      <w:r>
-        <w:br/>
-      </w:r>
-      <w:r>
-        <w:rPr>
-          <w:rStyle w:val="VerbatimChar"/>
-        </w:rPr>
-        <w:t xml:space="preserve">##               Max.   :65.00   Max.   :15.00               </w:t>
-      </w:r>
-      <w:r>
-        <w:br/>
-      </w:r>
-      <w:r>
-        <w:rPr>
-          <w:rStyle w:val="VerbatimChar"/>
-        </w:rPr>
-        <w:t xml:space="preserve">##               NA's   :33      NA's   :33</w:t>
+        <w:t xml:space="preserve">##     Height_M      Size_Shoes_M    Color_Hair_M    Height_W     Size_Shoes_W  </w:t>
+      </w:r>
+      <w:r>
+        <w:br/>
+      </w:r>
+      <w:r>
+        <w:rPr>
+          <w:rStyle w:val="VerbatimChar"/>
+        </w:rPr>
+        <w:t xml:space="preserve">##  Min.   :48.00   Min.   : 6.500   Black : 7    Min.   :59.0   Min.   : 5.00  </w:t>
+      </w:r>
+      <w:r>
+        <w:br/>
+      </w:r>
+      <w:r>
+        <w:rPr>
+          <w:rStyle w:val="VerbatimChar"/>
+        </w:rPr>
+        <w:t xml:space="preserve">##  1st Qu.:66.25   1st Qu.: 9.125   Blonde: 5    1st Qu.:62.0   1st Qu.: 7.25  </w:t>
+      </w:r>
+      <w:r>
+        <w:br/>
+      </w:r>
+      <w:r>
+        <w:rPr>
+          <w:rStyle w:val="VerbatimChar"/>
+        </w:rPr>
+        <w:t xml:space="preserve">##  Median :69.50   Median :11.000   Brown :16    Median :65.0   Median : 8.50  </w:t>
+      </w:r>
+      <w:r>
+        <w:br/>
+      </w:r>
+      <w:r>
+        <w:rPr>
+          <w:rStyle w:val="VerbatimChar"/>
+        </w:rPr>
+        <w:t xml:space="preserve">##  Mean   :68.68   Mean   :10.550   Red   : 1    Mean   :64.8   Mean   : 8.80  </w:t>
+      </w:r>
+      <w:r>
+        <w:br/>
+      </w:r>
+      <w:r>
+        <w:rPr>
+          <w:rStyle w:val="VerbatimChar"/>
+        </w:rPr>
+        <w:t xml:space="preserve">##  3rd Qu.:71.75   3rd Qu.:12.000   Yellow: 1    3rd Qu.:68.0   3rd Qu.:10.00  </w:t>
+      </w:r>
+      <w:r>
+        <w:br/>
+      </w:r>
+      <w:r>
+        <w:rPr>
+          <w:rStyle w:val="VerbatimChar"/>
+        </w:rPr>
+        <w:t xml:space="preserve">##  Max.   :80.00   Max.   :14.000                Max.   :73.0   Max.   :14.00  </w:t>
+      </w:r>
+      <w:r>
+        <w:br/>
+      </w:r>
+      <w:r>
+        <w:rPr>
+          <w:rStyle w:val="VerbatimChar"/>
+        </w:rPr>
+        <w:t xml:space="preserve">##  Color_Hair_W</w:t>
+      </w:r>
+      <w:r>
+        <w:br/>
+      </w:r>
+      <w:r>
+        <w:rPr>
+          <w:rStyle w:val="VerbatimChar"/>
+        </w:rPr>
+        <w:t xml:space="preserve">##  Black : 5   </w:t>
+      </w:r>
+      <w:r>
+        <w:br/>
+      </w:r>
+      <w:r>
+        <w:rPr>
+          <w:rStyle w:val="VerbatimChar"/>
+        </w:rPr>
+        <w:t xml:space="preserve">##  Blonde: 2   </w:t>
+      </w:r>
+      <w:r>
+        <w:br/>
+      </w:r>
+      <w:r>
+        <w:rPr>
+          <w:rStyle w:val="VerbatimChar"/>
+        </w:rPr>
+        <w:t xml:space="preserve">##  Brown :22   </w:t>
+      </w:r>
+      <w:r>
+        <w:br/>
+      </w:r>
+      <w:r>
+        <w:rPr>
+          <w:rStyle w:val="VerbatimChar"/>
+        </w:rPr>
+        <w:t xml:space="preserve">##  Red   : 1   </w:t>
+      </w:r>
+      <w:r>
+        <w:br/>
+      </w:r>
+      <w:r>
+        <w:rPr>
+          <w:rStyle w:val="VerbatimChar"/>
+        </w:rPr>
+        <w:t xml:space="preserve">##              </w:t>
+      </w:r>
+      <w:r>
+        <w:br/>
+      </w:r>
+      <w:r>
+        <w:rPr>
+          <w:rStyle w:val="VerbatimChar"/>
+        </w:rPr>
+        <w:t xml:space="preserve">## </w:t>
       </w:r>
     </w:p>
     <w:p>
@@ -1429,7 +1411,7 @@
         <w:pStyle w:val="BodyText"/>
       </w:pPr>
       <w:r>
-        <w:t xml:space="preserve">Men have one outlier in small, women have wider range overall, and smaller at all critical points</w:t>
+        <w:t xml:space="preserve">No outliers, men shoe size is larger, women’s shoes have more range, neither plot has outliers</w:t>
       </w:r>
     </w:p>
     <w:p>
@@ -1531,7 +1513,7 @@
         <w:rPr>
           <w:rStyle w:val="VerbatimChar"/>
         </w:rPr>
-        <w:t xml:space="preserve">## t = 69.322, df = 34, p-value &lt; 2.2e-16</w:t>
+        <w:t xml:space="preserve">## t = 63.363, df = 29, p-value &lt; 2.2e-16</w:t>
       </w:r>
       <w:r>
         <w:br/>
@@ -1558,7 +1540,7 @@
         <w:rPr>
           <w:rStyle w:val="VerbatimChar"/>
         </w:rPr>
-        <w:t xml:space="preserve">##  67.10788 70.46355</w:t>
+        <w:t xml:space="preserve">##  66.84153 70.52514</w:t>
       </w:r>
       <w:r>
         <w:br/>
@@ -1585,7 +1567,7 @@
         <w:rPr>
           <w:rStyle w:val="VerbatimChar"/>
         </w:rPr>
-        <w:t xml:space="preserve">##  68.78571</w:t>
+        <w:t xml:space="preserve">##  68.68333</w:t>
       </w:r>
     </w:p>
     <w:p>
@@ -1605,7 +1587,7 @@
         <w:pStyle w:val="BodyText"/>
       </w:pPr>
       <w:r>
-        <w:t xml:space="preserve">We estimate with 90% confidence that mean height of population of men is between 67.1 and 70.5 inches</w:t>
+        <w:t xml:space="preserve">We estimate with 90% confidence that mean height of population of men is between 66.8 and 70.5 inches</w:t>
       </w:r>
     </w:p>
     <w:p>
@@ -1707,7 +1689,7 @@
         <w:rPr>
           <w:rStyle w:val="VerbatimChar"/>
         </w:rPr>
-        <w:t xml:space="preserve">## t = 94.197, df = 28, p-value &lt; 2.2e-16</w:t>
+        <w:t xml:space="preserve">## t = 95.471, df = 29, p-value &lt; 2.2e-16</w:t>
       </w:r>
       <w:r>
         <w:br/>
@@ -1734,7 +1716,7 @@
         <w:rPr>
           <w:rStyle w:val="VerbatimChar"/>
         </w:rPr>
-        <w:t xml:space="preserve">##  63.24918 66.06117</w:t>
+        <w:t xml:space="preserve">##  63.41182 66.18818</w:t>
       </w:r>
       <w:r>
         <w:br/>
@@ -1761,7 +1743,7 @@
         <w:rPr>
           <w:rStyle w:val="VerbatimChar"/>
         </w:rPr>
-        <w:t xml:space="preserve">##  64.65517</w:t>
+        <w:t xml:space="preserve">##      64.8</w:t>
       </w:r>
     </w:p>
     <w:p>
@@ -1775,20 +1757,18 @@
         </w:rPr>
         <w:t xml:space="preserve">Write a statement that correctly interprets the confidence interval.</w:t>
       </w:r>
+      <w:r>
+        <w:t xml:space="preserve"> </w:t>
+      </w:r>
+      <w:r>
+        <w:t xml:space="preserve">We estimate from sample, with 95% confidence, that mean population height of women is between 63.4 inches and 66.2 inches</w:t>
+      </w:r>
     </w:p>
     <w:p>
       <w:pPr>
         <w:pStyle w:val="BodyText"/>
       </w:pPr>
       <w:r>
-        <w:t xml:space="preserve">We estimate from sample, with 95% confidence, that mean population height of women is between 64.2 inches and 66.1 inches</w:t>
-      </w:r>
-    </w:p>
-    <w:p>
-      <w:pPr>
-        <w:pStyle w:val="BodyText"/>
-      </w:pPr>
-      <w:r>
         <w:t xml:space="preserve">13.(2points) Construct a 94% confidence interval for the estimate of mean of shoe size for women.</w:t>
       </w:r>
     </w:p>
@@ -1883,7 +1863,7 @@
         <w:rPr>
           <w:rStyle w:val="VerbatimChar"/>
         </w:rPr>
-        <w:t xml:space="preserve">## t = 25.467, df = 28, p-value &lt; 2.2e-16</w:t>
+        <w:t xml:space="preserve">## t = 25.917, df = 29, p-value &lt; 2.2e-16</w:t>
       </w:r>
       <w:r>
         <w:br/>
@@ -1910,7 +1890,7 @@
         <w:rPr>
           <w:rStyle w:val="VerbatimChar"/>
         </w:rPr>
-        <w:t xml:space="preserve">##  8.052649 9.395627</w:t>
+        <w:t xml:space="preserve">##  8.135421 9.464579</w:t>
       </w:r>
       <w:r>
         <w:br/>
@@ -1937,164 +1917,7 @@
         <w:rPr>
           <w:rStyle w:val="VerbatimChar"/>
         </w:rPr>
-        <w:t xml:space="preserve">##  8.724138</w:t>
-      </w:r>
-    </w:p>
-    <w:p>
-      <w:pPr>
-        <w:pStyle w:val="SourceCode"/>
-      </w:pPr>
-      <w:r>
-        <w:rPr>
-          <w:rStyle w:val="DocumentationTok"/>
-        </w:rPr>
-        <w:t xml:space="preserve">#######################</w:t>
-      </w:r>
-      <w:r>
-        <w:br/>
-      </w:r>
-      <w:r>
-        <w:rPr>
-          <w:rStyle w:val="FunctionTok"/>
-        </w:rPr>
-        <w:t xml:space="preserve">t.test</w:t>
-      </w:r>
-      <w:r>
-        <w:rPr>
-          <w:rStyle w:val="NormalTok"/>
-        </w:rPr>
-        <w:t xml:space="preserve">(data</w:t>
-      </w:r>
-      <w:r>
-        <w:rPr>
-          <w:rStyle w:val="SpecialCharTok"/>
-        </w:rPr>
-        <w:t xml:space="preserve">$</w:t>
-      </w:r>
-      <w:r>
-        <w:rPr>
-          <w:rStyle w:val="NormalTok"/>
-        </w:rPr>
-        <w:t xml:space="preserve">Size_Shoes_M, </w:t>
-      </w:r>
-      <w:r>
-        <w:rPr>
-          <w:rStyle w:val="AttributeTok"/>
-        </w:rPr>
-        <w:t xml:space="preserve">conf.level=</w:t>
-      </w:r>
-      <w:r>
-        <w:rPr>
-          <w:rStyle w:val="FloatTok"/>
-        </w:rPr>
-        <w:t xml:space="preserve">0.94</w:t>
-      </w:r>
-      <w:r>
-        <w:rPr>
-          <w:rStyle w:val="NormalTok"/>
-        </w:rPr>
-        <w:t xml:space="preserve">)</w:t>
-      </w:r>
-    </w:p>
-    <w:p>
-      <w:pPr>
-        <w:pStyle w:val="SourceCode"/>
-      </w:pPr>
-      <w:r>
-        <w:rPr>
-          <w:rStyle w:val="VerbatimChar"/>
-        </w:rPr>
-        <w:t xml:space="preserve">## </w:t>
-      </w:r>
-      <w:r>
-        <w:br/>
-      </w:r>
-      <w:r>
-        <w:rPr>
-          <w:rStyle w:val="VerbatimChar"/>
-        </w:rPr>
-        <w:t xml:space="preserve">##  One Sample t-test</w:t>
-      </w:r>
-      <w:r>
-        <w:br/>
-      </w:r>
-      <w:r>
-        <w:rPr>
-          <w:rStyle w:val="VerbatimChar"/>
-        </w:rPr>
-        <w:t xml:space="preserve">## </w:t>
-      </w:r>
-      <w:r>
-        <w:br/>
-      </w:r>
-      <w:r>
-        <w:rPr>
-          <w:rStyle w:val="VerbatimChar"/>
-        </w:rPr>
-        <w:t xml:space="preserve">## data:  data$Size_Shoes_M</w:t>
-      </w:r>
-      <w:r>
-        <w:br/>
-      </w:r>
-      <w:r>
-        <w:rPr>
-          <w:rStyle w:val="VerbatimChar"/>
-        </w:rPr>
-        <w:t xml:space="preserve">## t = 33.075, df = 34, p-value &lt; 2.2e-16</w:t>
-      </w:r>
-      <w:r>
-        <w:br/>
-      </w:r>
-      <w:r>
-        <w:rPr>
-          <w:rStyle w:val="VerbatimChar"/>
-        </w:rPr>
-        <w:t xml:space="preserve">## alternative hypothesis: true mean is not equal to 0</w:t>
-      </w:r>
-      <w:r>
-        <w:br/>
-      </w:r>
-      <w:r>
-        <w:rPr>
-          <w:rStyle w:val="VerbatimChar"/>
-        </w:rPr>
-        <w:t xml:space="preserve">## 94 percent confidence interval:</w:t>
-      </w:r>
-      <w:r>
-        <w:br/>
-      </w:r>
-      <w:r>
-        <w:rPr>
-          <w:rStyle w:val="VerbatimChar"/>
-        </w:rPr>
-        <w:t xml:space="preserve">##  10.20503 11.48069</w:t>
-      </w:r>
-      <w:r>
-        <w:br/>
-      </w:r>
-      <w:r>
-        <w:rPr>
-          <w:rStyle w:val="VerbatimChar"/>
-        </w:rPr>
-        <w:t xml:space="preserve">## sample estimates:</w:t>
-      </w:r>
-      <w:r>
-        <w:br/>
-      </w:r>
-      <w:r>
-        <w:rPr>
-          <w:rStyle w:val="VerbatimChar"/>
-        </w:rPr>
-        <w:t xml:space="preserve">## mean of x </w:t>
-      </w:r>
-      <w:r>
-        <w:br/>
-      </w:r>
-      <w:r>
-        <w:rPr>
-          <w:rStyle w:val="VerbatimChar"/>
-        </w:rPr>
-        <w:t xml:space="preserve">##  10.84286</w:t>
+        <w:t xml:space="preserve">##       8.8</w:t>
       </w:r>
     </w:p>
     <w:p>
@@ -2108,13 +1931,11 @@
         </w:rPr>
         <w:t xml:space="preserve">Write a statement that correctly interprets the confidence interval.</w:t>
       </w:r>
-    </w:p>
-    <w:p>
-      <w:pPr>
-        <w:pStyle w:val="BodyText"/>
-      </w:pPr>
-      <w:r>
-        <w:t xml:space="preserve">From 94% confidence Interval Margin of error, Mean Woman’s Shoe is between 8.1 and 9.4, but Mean Man’s Shoe is between 10.2 and 11.5</w:t>
+      <w:r>
+        <w:t xml:space="preserve"> </w:t>
+      </w:r>
+      <w:r>
+        <w:t xml:space="preserve">From 94% confidence Interval Margin of error, Mean Woman’s Shoe is between 8.1 and 9.5</w:t>
       </w:r>
     </w:p>
     <w:p>
@@ -2274,7 +2095,7 @@
           <w:bCs/>
           <w:b/>
         </w:rPr>
-        <w:t xml:space="preserve">1) Claim:</w:t>
+        <w:t xml:space="preserve">1) Claim:Mean Woman under 6 feet tall (72 inches)</w:t>
       </w:r>
       <w:r>
         <w:rPr>
@@ -2283,12 +2104,6 @@
         </w:rPr>
         <w:t xml:space="preserve"> </w:t>
       </w:r>
-      <w:r>
-        <w:t xml:space="preserve"> </w:t>
-      </w:r>
-      <w:r>
-        <w:t xml:space="preserve">Mean Woman under 6 feet tall (72 inches)</w:t>
-      </w:r>
     </w:p>
     <w:p>
       <w:pPr>
@@ -2299,13 +2114,7 @@
           <w:bCs/>
           <w:b/>
         </w:rPr>
-        <w:t xml:space="preserve">2) Opposite statement:</w:t>
-      </w:r>
-      <w:r>
-        <w:t xml:space="preserve"> </w:t>
-      </w:r>
-      <w:r>
-        <w:t xml:space="preserve">Mean Woman greater than or equal to 72 inch</w:t>
+        <w:t xml:space="preserve">2) Opposite statement: Mean Woman greater than or equal to 72 inch</w:t>
       </w:r>
     </w:p>
     <w:p>
@@ -2317,7 +2126,7 @@
           <w:bCs/>
           <w:b/>
         </w:rPr>
-        <w:t xml:space="preserve">3) H_0: 72=mean ;H_1: 72&gt;mean</w:t>
+        <w:t xml:space="preserve">3) H_0: 72=mean ;H_1: 72&lt;mean</w:t>
       </w:r>
       <w:r>
         <w:rPr>
@@ -2341,7 +2150,179 @@
     </w:p>
     <w:p>
       <w:pPr>
-        <w:pStyle w:val="BodyText"/>
+        <w:pStyle w:val="SourceCode"/>
+      </w:pPr>
+      <w:r>
+        <w:rPr>
+          <w:rStyle w:val="FunctionTok"/>
+        </w:rPr>
+        <w:t xml:space="preserve">t.test</w:t>
+      </w:r>
+      <w:r>
+        <w:rPr>
+          <w:rStyle w:val="NormalTok"/>
+        </w:rPr>
+        <w:t xml:space="preserve">(data</w:t>
+      </w:r>
+      <w:r>
+        <w:rPr>
+          <w:rStyle w:val="SpecialCharTok"/>
+        </w:rPr>
+        <w:t xml:space="preserve">$</w:t>
+      </w:r>
+      <w:r>
+        <w:rPr>
+          <w:rStyle w:val="NormalTok"/>
+        </w:rPr>
+        <w:t xml:space="preserve">Height_W, </w:t>
+      </w:r>
+      <w:r>
+        <w:rPr>
+          <w:rStyle w:val="AttributeTok"/>
+        </w:rPr>
+        <w:t xml:space="preserve">mu=</w:t>
+      </w:r>
+      <w:r>
+        <w:rPr>
+          <w:rStyle w:val="DecValTok"/>
+        </w:rPr>
+        <w:t xml:space="preserve">72</w:t>
+      </w:r>
+      <w:r>
+        <w:rPr>
+          <w:rStyle w:val="NormalTok"/>
+        </w:rPr>
+        <w:t xml:space="preserve">, </w:t>
+      </w:r>
+      <w:r>
+        <w:rPr>
+          <w:rStyle w:val="AttributeTok"/>
+        </w:rPr>
+        <w:t xml:space="preserve">alternative =</w:t>
+      </w:r>
+      <w:r>
+        <w:rPr>
+          <w:rStyle w:val="NormalTok"/>
+        </w:rPr>
+        <w:t xml:space="preserve"> </w:t>
+      </w:r>
+      <w:r>
+        <w:rPr>
+          <w:rStyle w:val="StringTok"/>
+        </w:rPr>
+        <w:t xml:space="preserve">"less"</w:t>
+      </w:r>
+      <w:r>
+        <w:rPr>
+          <w:rStyle w:val="NormalTok"/>
+        </w:rPr>
+        <w:t xml:space="preserve">)</w:t>
+      </w:r>
+    </w:p>
+    <w:p>
+      <w:pPr>
+        <w:pStyle w:val="SourceCode"/>
+      </w:pPr>
+      <w:r>
+        <w:rPr>
+          <w:rStyle w:val="VerbatimChar"/>
+        </w:rPr>
+        <w:t xml:space="preserve">## </w:t>
+      </w:r>
+      <w:r>
+        <w:br/>
+      </w:r>
+      <w:r>
+        <w:rPr>
+          <w:rStyle w:val="VerbatimChar"/>
+        </w:rPr>
+        <w:t xml:space="preserve">##  One Sample t-test</w:t>
+      </w:r>
+      <w:r>
+        <w:br/>
+      </w:r>
+      <w:r>
+        <w:rPr>
+          <w:rStyle w:val="VerbatimChar"/>
+        </w:rPr>
+        <w:t xml:space="preserve">## </w:t>
+      </w:r>
+      <w:r>
+        <w:br/>
+      </w:r>
+      <w:r>
+        <w:rPr>
+          <w:rStyle w:val="VerbatimChar"/>
+        </w:rPr>
+        <w:t xml:space="preserve">## data:  data$Height_W</w:t>
+      </w:r>
+      <w:r>
+        <w:br/>
+      </w:r>
+      <w:r>
+        <w:rPr>
+          <w:rStyle w:val="VerbatimChar"/>
+        </w:rPr>
+        <w:t xml:space="preserve">## t = -10.608, df = 29, p-value = 8.508e-12</w:t>
+      </w:r>
+      <w:r>
+        <w:br/>
+      </w:r>
+      <w:r>
+        <w:rPr>
+          <w:rStyle w:val="VerbatimChar"/>
+        </w:rPr>
+        <w:t xml:space="preserve">## alternative hypothesis: true mean is less than 72</w:t>
+      </w:r>
+      <w:r>
+        <w:br/>
+      </w:r>
+      <w:r>
+        <w:rPr>
+          <w:rStyle w:val="VerbatimChar"/>
+        </w:rPr>
+        <w:t xml:space="preserve">## 95 percent confidence interval:</w:t>
+      </w:r>
+      <w:r>
+        <w:br/>
+      </w:r>
+      <w:r>
+        <w:rPr>
+          <w:rStyle w:val="VerbatimChar"/>
+        </w:rPr>
+        <w:t xml:space="preserve">##      -Inf 65.95327</w:t>
+      </w:r>
+      <w:r>
+        <w:br/>
+      </w:r>
+      <w:r>
+        <w:rPr>
+          <w:rStyle w:val="VerbatimChar"/>
+        </w:rPr>
+        <w:t xml:space="preserve">## sample estimates:</w:t>
+      </w:r>
+      <w:r>
+        <w:br/>
+      </w:r>
+      <w:r>
+        <w:rPr>
+          <w:rStyle w:val="VerbatimChar"/>
+        </w:rPr>
+        <w:t xml:space="preserve">## mean of x </w:t>
+      </w:r>
+      <w:r>
+        <w:br/>
+      </w:r>
+      <w:r>
+        <w:rPr>
+          <w:rStyle w:val="VerbatimChar"/>
+        </w:rPr>
+        <w:t xml:space="preserve">##      64.8</w:t>
+      </w:r>
+    </w:p>
+    <w:p>
+      <w:pPr>
+        <w:pStyle w:val="FirstParagraph"/>
       </w:pPr>
       <w:r>
         <w:rPr>
@@ -2357,6 +2338,12 @@
         </w:rPr>
         <w:t xml:space="preserve"> </w:t>
       </w:r>
+      <w:r>
+        <w:t xml:space="preserve"> </w:t>
+      </w:r>
+      <w:r>
+        <w:t xml:space="preserve">P value .000000000008508&lt;.05 alpha, so we can reject null hypothesis and accept alternative hypothesis. We have enough evidence to support claim that average woman in population is under 6 feet tall.</w:t>
+      </w:r>
     </w:p>
     <w:p>
       <w:pPr>
@@ -2375,20 +2362,19 @@
           <w:bCs/>
           <w:b/>
         </w:rPr>
-        <w:t xml:space="preserve">1) Claim:</w:t>
-      </w:r>
+        <w:t xml:space="preserve">1) Claim:Mean Man’s Shoe Greater than Size 9</w:t>
+      </w:r>
+    </w:p>
+    <w:p>
+      <w:pPr>
+        <w:pStyle w:val="BodyText"/>
+      </w:pPr>
       <w:r>
         <w:rPr>
           <w:bCs/>
           <w:b/>
         </w:rPr>
-        <w:t xml:space="preserve"> </w:t>
-      </w:r>
-      <w:r>
-        <w:t xml:space="preserve"> </w:t>
-      </w:r>
-      <w:r>
-        <w:t xml:space="preserve">Mean Man’s Shoe Greater than Size 9</w:t>
+        <w:t xml:space="preserve">2) Opposite statement: Mean Man’s Shoe less than or equal to 9</w:t>
       </w:r>
     </w:p>
     <w:p>
@@ -2400,63 +2386,223 @@
           <w:bCs/>
           <w:b/>
         </w:rPr>
-        <w:t xml:space="preserve">2) Opposite statement:</w:t>
-      </w:r>
-      <w:r>
-        <w:t xml:space="preserve"> </w:t>
-      </w:r>
-      <w:r>
-        <w:t xml:space="preserve">Mean Man’s Shoe less than or equal to 9</w:t>
-      </w:r>
-    </w:p>
-    <w:p>
-      <w:pPr>
-        <w:pStyle w:val="BodyText"/>
-      </w:pPr>
+        <w:t xml:space="preserve">3) H_0: 9=mean ; H_1: 9&lt;mean</w:t>
+      </w:r>
       <w:r>
         <w:rPr>
           <w:bCs/>
           <w:b/>
         </w:rPr>
-        <w:t xml:space="preserve">3) H_0: 9=mean ; H_1: 9&gt;mean</w:t>
-      </w:r>
+        <w:t xml:space="preserve"> </w:t>
+      </w:r>
+    </w:p>
+    <w:p>
+      <w:pPr>
+        <w:pStyle w:val="BodyText"/>
+      </w:pPr>
       <w:r>
         <w:rPr>
           <w:bCs/>
           <w:b/>
         </w:rPr>
+        <w:t xml:space="preserve">4) Creat R-code to find p-value</w:t>
+      </w:r>
+    </w:p>
+    <w:p>
+      <w:pPr>
+        <w:pStyle w:val="SourceCode"/>
+      </w:pPr>
+      <w:r>
+        <w:rPr>
+          <w:rStyle w:val="FunctionTok"/>
+        </w:rPr>
+        <w:t xml:space="preserve">t.test</w:t>
+      </w:r>
+      <w:r>
+        <w:rPr>
+          <w:rStyle w:val="NormalTok"/>
+        </w:rPr>
+        <w:t xml:space="preserve">(data</w:t>
+      </w:r>
+      <w:r>
+        <w:rPr>
+          <w:rStyle w:val="SpecialCharTok"/>
+        </w:rPr>
+        <w:t xml:space="preserve">$</w:t>
+      </w:r>
+      <w:r>
+        <w:rPr>
+          <w:rStyle w:val="NormalTok"/>
+        </w:rPr>
+        <w:t xml:space="preserve">Size_Shoes_M, </w:t>
+      </w:r>
+      <w:r>
+        <w:rPr>
+          <w:rStyle w:val="AttributeTok"/>
+        </w:rPr>
+        <w:t xml:space="preserve">mu=</w:t>
+      </w:r>
+      <w:r>
+        <w:rPr>
+          <w:rStyle w:val="DecValTok"/>
+        </w:rPr>
+        <w:t xml:space="preserve">9</w:t>
+      </w:r>
+      <w:r>
+        <w:rPr>
+          <w:rStyle w:val="NormalTok"/>
+        </w:rPr>
+        <w:t xml:space="preserve">, </w:t>
+      </w:r>
+      <w:r>
+        <w:rPr>
+          <w:rStyle w:val="AttributeTok"/>
+        </w:rPr>
+        <w:t xml:space="preserve">alternative =</w:t>
+      </w:r>
+      <w:r>
+        <w:rPr>
+          <w:rStyle w:val="NormalTok"/>
+        </w:rPr>
         <w:t xml:space="preserve"> </w:t>
       </w:r>
-    </w:p>
-    <w:p>
-      <w:pPr>
-        <w:pStyle w:val="BodyText"/>
+      <w:r>
+        <w:rPr>
+          <w:rStyle w:val="StringTok"/>
+        </w:rPr>
+        <w:t xml:space="preserve">"greater"</w:t>
+      </w:r>
+      <w:r>
+        <w:rPr>
+          <w:rStyle w:val="NormalTok"/>
+        </w:rPr>
+        <w:t xml:space="preserve">)</w:t>
+      </w:r>
+    </w:p>
+    <w:p>
+      <w:pPr>
+        <w:pStyle w:val="SourceCode"/>
+      </w:pPr>
+      <w:r>
+        <w:rPr>
+          <w:rStyle w:val="VerbatimChar"/>
+        </w:rPr>
+        <w:t xml:space="preserve">## </w:t>
+      </w:r>
+      <w:r>
+        <w:br/>
+      </w:r>
+      <w:r>
+        <w:rPr>
+          <w:rStyle w:val="VerbatimChar"/>
+        </w:rPr>
+        <w:t xml:space="preserve">##  One Sample t-test</w:t>
+      </w:r>
+      <w:r>
+        <w:br/>
+      </w:r>
+      <w:r>
+        <w:rPr>
+          <w:rStyle w:val="VerbatimChar"/>
+        </w:rPr>
+        <w:t xml:space="preserve">## </w:t>
+      </w:r>
+      <w:r>
+        <w:br/>
+      </w:r>
+      <w:r>
+        <w:rPr>
+          <w:rStyle w:val="VerbatimChar"/>
+        </w:rPr>
+        <w:t xml:space="preserve">## data:  data$Size_Shoes_M</w:t>
+      </w:r>
+      <w:r>
+        <w:br/>
+      </w:r>
+      <w:r>
+        <w:rPr>
+          <w:rStyle w:val="VerbatimChar"/>
+        </w:rPr>
+        <w:t xml:space="preserve">## t = 4.0945, df = 29, p-value = 0.0001547</w:t>
+      </w:r>
+      <w:r>
+        <w:br/>
+      </w:r>
+      <w:r>
+        <w:rPr>
+          <w:rStyle w:val="VerbatimChar"/>
+        </w:rPr>
+        <w:t xml:space="preserve">## alternative hypothesis: true mean is greater than 9</w:t>
+      </w:r>
+      <w:r>
+        <w:br/>
+      </w:r>
+      <w:r>
+        <w:rPr>
+          <w:rStyle w:val="VerbatimChar"/>
+        </w:rPr>
+        <w:t xml:space="preserve">## 95 percent confidence interval:</w:t>
+      </w:r>
+      <w:r>
+        <w:br/>
+      </w:r>
+      <w:r>
+        <w:rPr>
+          <w:rStyle w:val="VerbatimChar"/>
+        </w:rPr>
+        <w:t xml:space="preserve">##  9.906785      Inf</w:t>
+      </w:r>
+      <w:r>
+        <w:br/>
+      </w:r>
+      <w:r>
+        <w:rPr>
+          <w:rStyle w:val="VerbatimChar"/>
+        </w:rPr>
+        <w:t xml:space="preserve">## sample estimates:</w:t>
+      </w:r>
+      <w:r>
+        <w:br/>
+      </w:r>
+      <w:r>
+        <w:rPr>
+          <w:rStyle w:val="VerbatimChar"/>
+        </w:rPr>
+        <w:t xml:space="preserve">## mean of x </w:t>
+      </w:r>
+      <w:r>
+        <w:br/>
+      </w:r>
+      <w:r>
+        <w:rPr>
+          <w:rStyle w:val="VerbatimChar"/>
+        </w:rPr>
+        <w:t xml:space="preserve">##     10.55</w:t>
+      </w:r>
+    </w:p>
+    <w:p>
+      <w:pPr>
+        <w:pStyle w:val="FirstParagraph"/>
       </w:pPr>
       <w:r>
         <w:rPr>
           <w:bCs/>
           <w:b/>
         </w:rPr>
-        <w:t xml:space="preserve">4) Creat R-code to find p-value</w:t>
-      </w:r>
-    </w:p>
-    <w:p>
-      <w:pPr>
-        <w:pStyle w:val="BodyText"/>
-      </w:pPr>
+        <w:t xml:space="preserve">5) Write conclusion about your claim.</w:t>
+      </w:r>
       <w:r>
         <w:rPr>
           <w:bCs/>
           <w:b/>
         </w:rPr>
-        <w:t xml:space="preserve">5) Write conclusion about your claim.</w:t>
-      </w:r>
-      <w:r>
-        <w:rPr>
-          <w:bCs/>
-          <w:b/>
-        </w:rPr>
         <w:t xml:space="preserve"> </w:t>
+      </w:r>
+      <w:r>
+        <w:t xml:space="preserve"> </w:t>
+      </w:r>
+      <w:r>
+        <w:t xml:space="preserve">P value .00015 &lt; alpha .05, reject null, accept alternative hypothesis, mens shoe population mu greater than 9.</w:t>
       </w:r>
     </w:p>
     <w:p>
@@ -2506,6 +2652,29 @@
       </w:pPr>
       <w:r>
         <w:t xml:space="preserve">What is null and alternative hypothesis.</w:t>
+      </w:r>
+      <w:r>
+        <w:t xml:space="preserve"> </w:t>
+      </w:r>
+      <w:r>
+        <w:t xml:space="preserve">Null Hypothesis is opposite statement, men</w:t>
+      </w:r>
+      <w:r>
+        <w:t xml:space="preserve"> </w:t>
+      </w:r>
+      <m:oMath>
+        <m:r>
+          <m:rPr>
+            <m:sty m:val="p"/>
+          </m:rPr>
+          <m:t>≤</m:t>
+        </m:r>
+      </m:oMath>
+      <w:r>
+        <w:t xml:space="preserve"> </w:t>
+      </w:r>
+      <w:r>
+        <w:t xml:space="preserve">women. Alternative Hypothesis Men &gt; Women</w:t>
       </w:r>
     </w:p>
     <w:p>
@@ -2699,6 +2868,12 @@
         <w:pStyle w:val="BodyText"/>
       </w:pPr>
       <w:r>
+        <w:t xml:space="preserve">Men Mu Height &gt; Women Mu Height</w:t>
+      </w:r>
+      <w:r>
+        <w:t xml:space="preserve"> </w:t>
+      </w:r>
+      <w:r>
         <w:rPr>
           <w:bCs/>
           <w:b/>
@@ -2711,12 +2886,127 @@
         <w:pStyle w:val="BodyText"/>
       </w:pPr>
       <w:r>
+        <w:t xml:space="preserve">Men Mu Height</w:t>
+      </w:r>
+      <w:r>
+        <w:t xml:space="preserve"> </w:t>
+      </w:r>
+      <m:oMath>
+        <m:r>
+          <m:rPr>
+            <m:sty m:val="p"/>
+          </m:rPr>
+          <m:t>≤</m:t>
+        </m:r>
+      </m:oMath>
+      <w:r>
+        <w:t xml:space="preserve"> </w:t>
+      </w:r>
+      <w:r>
+        <w:t xml:space="preserve">Women Mu Height</w:t>
+      </w:r>
+      <w:r>
+        <w:t xml:space="preserve"> </w:t>
+      </w:r>
+      <w:r>
         <w:rPr>
           <w:bCs/>
           <w:b/>
         </w:rPr>
-        <w:t xml:space="preserve">3) H_0: mean ; H_1: mean</w:t>
-      </w:r>
+        <w:t xml:space="preserve">3) H_0:</w:t>
+      </w:r>
+      <w:r>
+        <w:rPr>
+          <w:bCs/>
+          <w:b/>
+        </w:rPr>
+        <w:t xml:space="preserve"> </w:t>
+      </w:r>
+      <m:oMath>
+        <m:sSub>
+          <m:e>
+            <m:r>
+              <m:t>μ</m:t>
+            </m:r>
+          </m:e>
+          <m:sub>
+            <m:r>
+              <m:t>m</m:t>
+            </m:r>
+          </m:sub>
+        </m:sSub>
+        <m:r>
+          <m:rPr>
+            <m:sty m:val="p"/>
+          </m:rPr>
+          <m:t>≤</m:t>
+        </m:r>
+        <m:sSub>
+          <m:e>
+            <m:r>
+              <m:t>μ</m:t>
+            </m:r>
+          </m:e>
+          <m:sub>
+            <m:r>
+              <m:t>m</m:t>
+            </m:r>
+          </m:sub>
+        </m:sSub>
+      </m:oMath>
+      <w:r>
+        <w:rPr>
+          <w:bCs/>
+          <w:b/>
+        </w:rPr>
+        <w:t xml:space="preserve"> </w:t>
+      </w:r>
+      <w:r>
+        <w:rPr>
+          <w:bCs/>
+          <w:b/>
+        </w:rPr>
+        <w:t xml:space="preserve">; H_1:</w:t>
+      </w:r>
+      <w:r>
+        <w:rPr>
+          <w:bCs/>
+          <w:b/>
+        </w:rPr>
+        <w:t xml:space="preserve"> </w:t>
+      </w:r>
+      <m:oMath>
+        <m:sSub>
+          <m:e>
+            <m:r>
+              <m:t>μ</m:t>
+            </m:r>
+          </m:e>
+          <m:sub>
+            <m:r>
+              <m:t>m</m:t>
+            </m:r>
+          </m:sub>
+        </m:sSub>
+        <m:r>
+          <m:rPr>
+            <m:sty m:val="p"/>
+          </m:rPr>
+          <m:t>&gt;</m:t>
+        </m:r>
+        <m:sSub>
+          <m:e>
+            <m:r>
+              <m:t>μ</m:t>
+            </m:r>
+          </m:e>
+          <m:sub>
+            <m:r>
+              <m:t>w</m:t>
+            </m:r>
+          </m:sub>
+        </m:sSub>
+      </m:oMath>
       <w:r>
         <w:rPr>
           <w:bCs/>

</xml_diff>